<commit_message>
add invitro to table
</commit_message>
<xml_diff>
--- a/res/TableS2.docx
+++ b/res/TableS2.docx
@@ -346,26 +346,13 @@
           </w:tcPr>
           <w:p>
             <w:pPr>
-              <w:pStyle w:val="Tblzattartalom"/>
-              <w:jc w:val="center"/>
-            </w:pPr>
-            <w:r>
-              <w:rPr>
-                <w:rFonts w:eastAsia="Noto Sans CJK SC Regular" w:cs="Lohit Devanagari"/>
-                <w:b/>
-                <w:bCs/>
-                <w:color w:val="000000"/>
-              </w:rPr>
-              <w:t>2.</w:t>
-            </w:r>
-            <w:r>
-              <w:rPr>
-                <w:rFonts w:eastAsia="Noto Sans CJK SC Regular" w:cs="Lohit Devanagari"/>
-                <w:b/>
-                <w:bCs/>
-                <w:color w:val="000000"/>
-              </w:rPr>
-              <w:t>4</w:t>
+              <w:jc w:val="center"/>
+            </w:pPr>
+            <w:r>
+              <w:rPr>
+                <w:b/>
+              </w:rPr>
+              <w:t>2.5</w:t>
             </w:r>
           </w:p>
         </w:tc>
@@ -571,35 +558,13 @@
           </w:tcPr>
           <w:p>
             <w:pPr>
-              <w:pStyle w:val="Tblzattartalom"/>
-              <w:jc w:val="center"/>
-            </w:pPr>
-            <w:r>
-              <w:rPr>
-                <w:rFonts w:eastAsia="Noto Sans CJK SC Regular" w:cs="Lohit Devanagari"/>
-                <w:b/>
-                <w:bCs/>
-                <w:color w:val="000000"/>
-              </w:rPr>
-              <w:t>1</w:t>
-            </w:r>
-            <w:r>
-              <w:rPr>
-                <w:rFonts w:eastAsia="Noto Sans CJK SC Regular" w:cs="Lohit Devanagari"/>
-                <w:b/>
-                <w:bCs/>
-                <w:color w:val="000000"/>
-              </w:rPr>
-              <w:t>2.</w:t>
-            </w:r>
-            <w:r>
-              <w:rPr>
-                <w:rFonts w:eastAsia="Noto Sans CJK SC Regular" w:cs="Lohit Devanagari"/>
-                <w:b/>
-                <w:bCs/>
-                <w:color w:val="000000"/>
-              </w:rPr>
-              <w:t>2</w:t>
+              <w:jc w:val="center"/>
+            </w:pPr>
+            <w:r>
+              <w:rPr>
+                <w:b/>
+              </w:rPr>
+              <w:t>13</w:t>
             </w:r>
           </w:p>
         </w:tc>
@@ -823,26 +788,13 @@
           </w:tcPr>
           <w:p>
             <w:pPr>
-              <w:pStyle w:val="Tblzattartalom"/>
-              <w:jc w:val="center"/>
-            </w:pPr>
-            <w:r>
-              <w:rPr>
-                <w:rFonts w:eastAsia="Noto Sans CJK SC Regular" w:cs="Lohit Devanagari"/>
-                <w:b/>
-                <w:bCs/>
-                <w:color w:val="000000"/>
-              </w:rPr>
-              <w:t>0.001</w:t>
-            </w:r>
-            <w:r>
-              <w:rPr>
-                <w:rFonts w:eastAsia="Noto Sans CJK SC Regular" w:cs="Lohit Devanagari"/>
-                <w:b/>
-                <w:bCs/>
-                <w:color w:val="000000"/>
-              </w:rPr>
-              <w:t>2</w:t>
+              <w:jc w:val="center"/>
+            </w:pPr>
+            <w:r>
+              <w:rPr>
+                <w:b/>
+              </w:rPr>
+              <w:t>0.0012</w:t>
             </w:r>
           </w:p>
         </w:tc>
@@ -1046,26 +998,13 @@
           </w:tcPr>
           <w:p>
             <w:pPr>
-              <w:pStyle w:val="Tblzattartalom"/>
-              <w:jc w:val="center"/>
-            </w:pPr>
-            <w:r>
-              <w:rPr>
-                <w:rFonts w:eastAsia="Noto Sans CJK SC Regular" w:cs="Lohit Devanagari"/>
-                <w:b/>
-                <w:bCs/>
-                <w:color w:val="000000"/>
-              </w:rPr>
-              <w:t>0.001</w:t>
-            </w:r>
-            <w:r>
-              <w:rPr>
-                <w:rFonts w:eastAsia="Noto Sans CJK SC Regular" w:cs="Lohit Devanagari"/>
-                <w:b/>
-                <w:bCs/>
-                <w:color w:val="000000"/>
-              </w:rPr>
-              <w:t>2</w:t>
+              <w:jc w:val="center"/>
+            </w:pPr>
+            <w:r>
+              <w:rPr>
+                <w:b/>
+              </w:rPr>
+              <w:t>0.0012</w:t>
             </w:r>
           </w:p>
         </w:tc>
@@ -1269,35 +1208,13 @@
           </w:tcPr>
           <w:p>
             <w:pPr>
-              <w:pStyle w:val="Tblzattartalom"/>
-              <w:jc w:val="center"/>
-            </w:pPr>
-            <w:r>
-              <w:rPr>
-                <w:rFonts w:eastAsia="Noto Sans CJK SC Regular" w:cs="Lohit Devanagari"/>
-                <w:b/>
-                <w:bCs/>
-                <w:color w:val="000000"/>
-              </w:rPr>
-              <w:t>79</w:t>
-            </w:r>
-            <w:r>
-              <w:rPr>
-                <w:rFonts w:eastAsia="Noto Sans CJK SC Regular" w:cs="Lohit Devanagari"/>
-                <w:b/>
-                <w:bCs/>
-                <w:color w:val="000000"/>
-              </w:rPr>
-              <w:t>.</w:t>
-            </w:r>
-            <w:r>
-              <w:rPr>
-                <w:rFonts w:eastAsia="Noto Sans CJK SC Regular" w:cs="Lohit Devanagari"/>
-                <w:b/>
-                <w:bCs/>
-                <w:color w:val="000000"/>
-              </w:rPr>
-              <w:t>4</w:t>
+              <w:jc w:val="center"/>
+            </w:pPr>
+            <w:r>
+              <w:rPr>
+                <w:b/>
+              </w:rPr>
+              <w:t>78</w:t>
             </w:r>
           </w:p>
         </w:tc>
@@ -1512,26 +1429,13 @@
           </w:tcPr>
           <w:p>
             <w:pPr>
-              <w:pStyle w:val="Tblzattartalom"/>
-              <w:jc w:val="center"/>
-            </w:pPr>
-            <w:r>
-              <w:rPr>
-                <w:rFonts w:eastAsia="Noto Sans CJK SC Regular" w:cs="Lohit Devanagari"/>
-                <w:b/>
-                <w:bCs/>
-                <w:color w:val="000000"/>
-              </w:rPr>
-              <w:t>0.</w:t>
-            </w:r>
-            <w:r>
-              <w:rPr>
-                <w:rFonts w:eastAsia="Noto Sans CJK SC Regular" w:cs="Lohit Devanagari"/>
-                <w:b/>
-                <w:bCs/>
-                <w:color w:val="000000"/>
-              </w:rPr>
-              <w:t>79</w:t>
+              <w:jc w:val="center"/>
+            </w:pPr>
+            <w:r>
+              <w:rPr>
+                <w:b/>
+              </w:rPr>
+              <w:t>0.8</w:t>
             </w:r>
           </w:p>
         </w:tc>
@@ -1746,15 +1650,11 @@
           </w:tcPr>
           <w:p>
             <w:pPr>
-              <w:pStyle w:val="Tblzattartalom"/>
-              <w:jc w:val="center"/>
-            </w:pPr>
-            <w:r>
-              <w:rPr>
-                <w:rFonts w:eastAsia="Noto Sans CJK SC Regular" w:cs="Lohit Devanagari"/>
-                <w:b/>
-                <w:bCs/>
-                <w:color w:val="000000"/>
+              <w:jc w:val="center"/>
+            </w:pPr>
+            <w:r>
+              <w:rPr>
+                <w:b/>
               </w:rPr>
               <w:t>4.1</w:t>
             </w:r>
@@ -1969,29 +1869,11 @@
           </w:tcPr>
           <w:p>
             <w:pPr>
-              <w:pStyle w:val="Tblzattartalom"/>
-              <w:jc w:val="center"/>
-            </w:pPr>
-            <w:r>
-              <w:rPr>
-                <w:rFonts w:eastAsia="Noto Sans CJK SC Regular" w:cs="Lohit Devanagari"/>
-                <w:color w:val="000000"/>
-              </w:rPr>
-              <w:t>4</w:t>
-            </w:r>
-            <w:r>
-              <w:rPr>
-                <w:rFonts w:eastAsia="Noto Sans CJK SC Regular" w:cs="Lohit Devanagari"/>
-                <w:color w:val="000000"/>
-              </w:rPr>
-              <w:t>.</w:t>
-            </w:r>
-            <w:r>
-              <w:rPr>
-                <w:rFonts w:eastAsia="Noto Sans CJK SC Regular" w:cs="Lohit Devanagari"/>
-                <w:color w:val="000000"/>
-              </w:rPr>
-              <w:t>6</w:t>
+              <w:jc w:val="center"/>
+            </w:pPr>
+            <w:r>
+              <w:rPr/>
+              <w:t>1.2</w:t>
             </w:r>
           </w:p>
         </w:tc>
@@ -2412,26 +2294,13 @@
           </w:tcPr>
           <w:p>
             <w:pPr>
-              <w:pStyle w:val="Tblzattartalom"/>
-              <w:jc w:val="center"/>
-            </w:pPr>
-            <w:r>
-              <w:rPr>
-                <w:rFonts w:eastAsia="Noto Sans CJK SC Regular" w:cs="Lohit Devanagari"/>
-                <w:b/>
-                <w:bCs/>
-                <w:color w:val="000000"/>
-              </w:rPr>
-              <w:t>13.</w:t>
-            </w:r>
-            <w:r>
-              <w:rPr>
-                <w:rFonts w:eastAsia="Noto Sans CJK SC Regular" w:cs="Lohit Devanagari"/>
-                <w:b/>
-                <w:bCs/>
-                <w:color w:val="000000"/>
-              </w:rPr>
-              <w:t>5</w:t>
+              <w:jc w:val="center"/>
+            </w:pPr>
+            <w:r>
+              <w:rPr>
+                <w:b/>
+              </w:rPr>
+              <w:t>13</w:t>
             </w:r>
           </w:p>
         </w:tc>
@@ -2651,26 +2520,13 @@
           </w:tcPr>
           <w:p>
             <w:pPr>
-              <w:pStyle w:val="Tblzattartalom"/>
-              <w:jc w:val="center"/>
-            </w:pPr>
-            <w:r>
-              <w:rPr>
-                <w:rFonts w:eastAsia="Noto Sans CJK SC Regular" w:cs="Lohit Devanagari"/>
-                <w:b/>
-                <w:bCs/>
-                <w:color w:val="000000"/>
-              </w:rPr>
-              <w:t>0.0</w:t>
-            </w:r>
-            <w:r>
-              <w:rPr>
-                <w:rFonts w:eastAsia="Noto Sans CJK SC Regular" w:cs="Lohit Devanagari"/>
-                <w:b/>
-                <w:bCs/>
-                <w:color w:val="000000"/>
-              </w:rPr>
-              <w:t>44</w:t>
+              <w:jc w:val="center"/>
+            </w:pPr>
+            <w:r>
+              <w:rPr>
+                <w:b/>
+              </w:rPr>
+              <w:t>0.041</w:t>
             </w:r>
           </w:p>
         </w:tc>
@@ -2897,36 +2753,11 @@
           </w:tcPr>
           <w:p>
             <w:pPr>
-              <w:pStyle w:val="Tblzattartalom"/>
-              <w:jc w:val="center"/>
-            </w:pPr>
-            <w:r>
-              <w:rPr>
-                <w:rFonts w:eastAsia="Noto Sans CJK SC Regular" w:cs="Lohit Devanagari"/>
-                <w:color w:val="000000"/>
-              </w:rPr>
-              <w:t>5</w:t>
-            </w:r>
-            <w:r>
-              <w:rPr>
-                <w:rFonts w:eastAsia="Noto Sans CJK SC Regular" w:cs="Lohit Devanagari"/>
-                <w:color w:val="000000"/>
-              </w:rPr>
-              <w:t>70</w:t>
-            </w:r>
-            <w:r>
-              <w:rPr>
-                <w:rFonts w:eastAsia="Noto Sans CJK SC Regular" w:cs="Lohit Devanagari"/>
-                <w:color w:val="000000"/>
-              </w:rPr>
-              <w:t>.</w:t>
-            </w:r>
-            <w:r>
-              <w:rPr>
-                <w:rFonts w:eastAsia="Noto Sans CJK SC Regular" w:cs="Lohit Devanagari"/>
-                <w:color w:val="000000"/>
-              </w:rPr>
-              <w:t>3</w:t>
+              <w:jc w:val="center"/>
+            </w:pPr>
+            <w:r>
+              <w:rPr/>
+              <w:t>5.5e+02</w:t>
             </w:r>
           </w:p>
         </w:tc>
@@ -3157,26 +2988,13 @@
           </w:tcPr>
           <w:p>
             <w:pPr>
-              <w:pStyle w:val="Tblzattartalom"/>
-              <w:jc w:val="center"/>
-            </w:pPr>
-            <w:r>
-              <w:rPr>
-                <w:rFonts w:eastAsia="Noto Sans CJK SC Regular" w:cs="Lohit Devanagari"/>
-                <w:b/>
-                <w:bCs/>
-                <w:color w:val="000000"/>
-              </w:rPr>
-              <w:t>5.</w:t>
-            </w:r>
-            <w:r>
-              <w:rPr>
-                <w:rFonts w:eastAsia="Noto Sans CJK SC Regular" w:cs="Lohit Devanagari"/>
-                <w:b/>
-                <w:bCs/>
-                <w:color w:val="000000"/>
-              </w:rPr>
-              <w:t>7</w:t>
+              <w:jc w:val="center"/>
+            </w:pPr>
+            <w:r>
+              <w:rPr>
+                <w:b/>
+              </w:rPr>
+              <w:t>5.6</w:t>
             </w:r>
           </w:p>
         </w:tc>
@@ -3396,29 +3214,11 @@
           </w:tcPr>
           <w:p>
             <w:pPr>
-              <w:pStyle w:val="Tblzattartalom"/>
-              <w:jc w:val="center"/>
-            </w:pPr>
-            <w:r>
-              <w:rPr>
-                <w:rFonts w:eastAsia="Noto Sans CJK SC Regular" w:cs="Lohit Devanagari"/>
-                <w:color w:val="000000"/>
-              </w:rPr>
-              <w:t>20</w:t>
-            </w:r>
-            <w:r>
-              <w:rPr>
-                <w:rFonts w:eastAsia="Noto Sans CJK SC Regular" w:cs="Lohit Devanagari"/>
-                <w:color w:val="000000"/>
-              </w:rPr>
-              <w:t>.</w:t>
-            </w:r>
-            <w:r>
-              <w:rPr>
-                <w:rFonts w:eastAsia="Noto Sans CJK SC Regular" w:cs="Lohit Devanagari"/>
-                <w:color w:val="000000"/>
-              </w:rPr>
-              <w:t>0</w:t>
+              <w:jc w:val="center"/>
+            </w:pPr>
+            <w:r>
+              <w:rPr/>
+              <w:t>14</w:t>
             </w:r>
           </w:p>
         </w:tc>
@@ -3647,29 +3447,11 @@
           </w:tcPr>
           <w:p>
             <w:pPr>
-              <w:pStyle w:val="Tblzattartalom"/>
-              <w:jc w:val="center"/>
-            </w:pPr>
-            <w:r>
-              <w:rPr>
-                <w:rFonts w:eastAsia="Noto Sans CJK SC Regular" w:cs="Lohit Devanagari"/>
-                <w:color w:val="000000"/>
-              </w:rPr>
-              <w:t>34</w:t>
-            </w:r>
-            <w:r>
-              <w:rPr>
-                <w:rFonts w:eastAsia="Noto Sans CJK SC Regular" w:cs="Lohit Devanagari"/>
-                <w:color w:val="000000"/>
-              </w:rPr>
-              <w:t>.</w:t>
-            </w:r>
-            <w:r>
-              <w:rPr>
-                <w:rFonts w:eastAsia="Noto Sans CJK SC Regular" w:cs="Lohit Devanagari"/>
-                <w:color w:val="000000"/>
-              </w:rPr>
-              <w:t>7</w:t>
+              <w:jc w:val="center"/>
+            </w:pPr>
+            <w:r>
+              <w:rPr/>
+              <w:t>7.2</w:t>
             </w:r>
           </w:p>
         </w:tc>
@@ -4108,22 +3890,11 @@
           </w:tcPr>
           <w:p>
             <w:pPr>
-              <w:pStyle w:val="Tblzattartalom"/>
-              <w:jc w:val="center"/>
-            </w:pPr>
-            <w:r>
-              <w:rPr>
-                <w:rFonts w:eastAsia="Noto Sans CJK SC Regular" w:cs="Lohit Devanagari"/>
-                <w:color w:val="000000"/>
-              </w:rPr>
-              <w:t>0.</w:t>
-            </w:r>
-            <w:r>
-              <w:rPr>
-                <w:rFonts w:eastAsia="Noto Sans CJK SC Regular" w:cs="Lohit Devanagari"/>
-                <w:color w:val="000000"/>
-              </w:rPr>
-              <w:t>52</w:t>
+              <w:jc w:val="center"/>
+            </w:pPr>
+            <w:r>
+              <w:rPr/>
+              <w:t>1.4</w:t>
             </w:r>
           </w:p>
         </w:tc>
@@ -4347,29 +4118,11 @@
           </w:tcPr>
           <w:p>
             <w:pPr>
-              <w:pStyle w:val="Tblzattartalom"/>
-              <w:jc w:val="center"/>
-            </w:pPr>
-            <w:r>
-              <w:rPr>
-                <w:rFonts w:eastAsia="Noto Sans CJK SC Regular" w:cs="Lohit Devanagari"/>
-                <w:color w:val="000000"/>
-              </w:rPr>
-              <w:t>10</w:t>
-            </w:r>
-            <w:r>
-              <w:rPr>
-                <w:rFonts w:eastAsia="Noto Sans CJK SC Regular" w:cs="Lohit Devanagari"/>
-                <w:color w:val="000000"/>
-              </w:rPr>
-              <w:t>.</w:t>
-            </w:r>
-            <w:r>
-              <w:rPr>
-                <w:rFonts w:eastAsia="Noto Sans CJK SC Regular" w:cs="Lohit Devanagari"/>
-                <w:color w:val="000000"/>
-              </w:rPr>
-              <w:t>5</w:t>
+              <w:jc w:val="center"/>
+            </w:pPr>
+            <w:r>
+              <w:rPr/>
+              <w:t>3.2</w:t>
             </w:r>
           </w:p>
         </w:tc>
@@ -5038,29 +4791,11 @@
           </w:tcPr>
           <w:p>
             <w:pPr>
-              <w:pStyle w:val="Tblzattartalom"/>
-              <w:jc w:val="center"/>
-            </w:pPr>
-            <w:r>
-              <w:rPr>
-                <w:rFonts w:eastAsia="Noto Sans CJK SC Regular" w:cs="Lohit Devanagari"/>
-                <w:color w:val="000000"/>
-              </w:rPr>
-              <w:t>6</w:t>
-            </w:r>
-            <w:r>
-              <w:rPr>
-                <w:rFonts w:eastAsia="Noto Sans CJK SC Regular" w:cs="Lohit Devanagari"/>
-                <w:color w:val="000000"/>
-              </w:rPr>
-              <w:t>.</w:t>
-            </w:r>
-            <w:r>
-              <w:rPr>
-                <w:rFonts w:eastAsia="Noto Sans CJK SC Regular" w:cs="Lohit Devanagari"/>
-                <w:color w:val="000000"/>
-              </w:rPr>
-              <w:t>8</w:t>
+              <w:jc w:val="center"/>
+            </w:pPr>
+            <w:r>
+              <w:rPr/>
+              <w:t>2.5</w:t>
             </w:r>
           </w:p>
         </w:tc>
@@ -5703,32 +5438,13 @@
           </w:tcPr>
           <w:p>
             <w:pPr>
-              <w:pStyle w:val="Tblzattartalom"/>
-              <w:jc w:val="center"/>
-              <w:rPr>
-                <w:rFonts w:eastAsia="Noto Sans CJK SC Regular" w:cs="Lohit Devanagari"/>
-                <w:b/>
-                <w:bCs/>
-                <w:color w:val="000000"/>
-              </w:rPr>
-            </w:pPr>
-            <w:r>
-              <w:rPr>
-                <w:rFonts w:eastAsia="Noto Sans CJK SC Regular" w:cs="Lohit Devanagari"/>
-                <w:b/>
-                <w:bCs/>
-                <w:color w:val="000000"/>
-              </w:rPr>
-              <w:t>0.08</w:t>
-            </w:r>
-            <w:r>
-              <w:rPr>
-                <w:rFonts w:eastAsia="Noto Sans CJK SC Regular" w:cs="Lohit Devanagari"/>
-                <w:b/>
-                <w:bCs/>
-                <w:color w:val="000000"/>
-              </w:rPr>
-              <w:t>7</w:t>
+              <w:jc w:val="center"/>
+            </w:pPr>
+            <w:r>
+              <w:rPr>
+                <w:b/>
+              </w:rPr>
+              <w:t>0.087</w:t>
             </w:r>
           </w:p>
         </w:tc>
@@ -5912,32 +5628,13 @@
           </w:tcPr>
           <w:p>
             <w:pPr>
-              <w:pStyle w:val="Tblzattartalom"/>
-              <w:jc w:val="center"/>
-              <w:rPr>
-                <w:rFonts w:eastAsia="Noto Sans CJK SC Regular" w:cs="Lohit Devanagari"/>
-                <w:b/>
-                <w:bCs/>
-                <w:color w:val="000000"/>
-              </w:rPr>
-            </w:pPr>
-            <w:r>
-              <w:rPr>
-                <w:rFonts w:eastAsia="Noto Sans CJK SC Regular" w:cs="Lohit Devanagari"/>
-                <w:b/>
-                <w:bCs/>
-                <w:color w:val="000000"/>
-              </w:rPr>
-              <w:t>0.002</w:t>
-            </w:r>
-            <w:r>
-              <w:rPr>
-                <w:rFonts w:eastAsia="Noto Sans CJK SC Regular" w:cs="Lohit Devanagari"/>
-                <w:b/>
-                <w:bCs/>
-                <w:color w:val="000000"/>
-              </w:rPr>
-              <w:t>6</w:t>
+              <w:jc w:val="center"/>
+            </w:pPr>
+            <w:r>
+              <w:rPr>
+                <w:b/>
+              </w:rPr>
+              <w:t>0.0026</w:t>
             </w:r>
           </w:p>
         </w:tc>

</xml_diff>